<commit_message>
Efter handledning med Martin (och Anders)
</commit_message>
<xml_diff>
--- a/Övrigt/Dokument/Prioriteringslista Anders.docx
+++ b/Övrigt/Dokument/Prioriteringslista Anders.docx
@@ -56,67 +56,70 @@
         </w:rPr>
         <w:t>Websida (publik)</w:t>
       </w:r>
-    </w:p>
-    <w:p>
-      <w:pPr>
-        <w:ind w:left="360"/>
-      </w:pPr>
-      <w:r>
-        <w:t>8</w:t>
-      </w:r>
-      <w:r>
-        <w:t>__ Meny på websida</w:t>
-      </w:r>
-    </w:p>
-    <w:p>
-      <w:pPr>
-        <w:ind w:left="360"/>
-      </w:pPr>
-      <w:r>
-        <w:t>5</w:t>
-      </w:r>
-      <w:r>
-        <w:t>__ Info om kommande spelningar på websida</w:t>
-      </w:r>
-    </w:p>
-    <w:p>
-      <w:pPr>
-        <w:ind w:left="360"/>
-      </w:pPr>
-      <w:r>
-        <w:t>6</w:t>
-      </w:r>
-      <w:r>
-        <w:t>__ Bildgalleri från tidigare spelningar, på websida</w:t>
-      </w:r>
-    </w:p>
-    <w:p>
-      <w:pPr>
-        <w:ind w:left="360"/>
-      </w:pPr>
-      <w:r>
-        <w:t>1</w:t>
-      </w:r>
-      <w:r>
-        <w:t>__ Övrig info på websida, t.ex. kontakt, vägbeskrivning</w:t>
-      </w:r>
-      <w:r>
-        <w:t>, öppettider</w:t>
-      </w:r>
-      <w:r>
-        <w:t xml:space="preserve"> etc.</w:t>
-      </w:r>
-    </w:p>
-    <w:p/>
-    <w:p>
-      <w:pPr>
-        <w:ind w:left="360"/>
-      </w:pPr>
-      <w:r>
-        <w:t>___ Websida (för Anders admin)</w:t>
+      <w:r>
+        <w:t xml:space="preserve"> (fixa scrollen)</w:t>
       </w:r>
       <w:bookmarkStart w:id="0" w:name="_GoBack"/>
       <w:bookmarkEnd w:id="0"/>
+    </w:p>
+    <w:p>
+      <w:pPr>
+        <w:ind w:left="360"/>
+      </w:pPr>
+      <w:r>
+        <w:t>8</w:t>
+      </w:r>
+      <w:r>
+        <w:t>__ Meny på websida</w:t>
+      </w:r>
+    </w:p>
+    <w:p>
+      <w:pPr>
+        <w:ind w:left="360"/>
+      </w:pPr>
+      <w:r>
+        <w:t>5</w:t>
+      </w:r>
+      <w:r>
+        <w:t>__ Info om kommande spelningar på websida</w:t>
+      </w:r>
+    </w:p>
+    <w:p>
+      <w:pPr>
+        <w:ind w:left="360"/>
+      </w:pPr>
+      <w:r>
+        <w:t>6</w:t>
+      </w:r>
+      <w:r>
+        <w:t>__ Bildgalleri från tidigare spelningar, på websida</w:t>
+      </w:r>
+    </w:p>
+    <w:p>
+      <w:pPr>
+        <w:ind w:left="360"/>
+      </w:pPr>
+      <w:r>
+        <w:t>1</w:t>
+      </w:r>
+      <w:r>
+        <w:t>__ Övrig info på websida, t.ex. kontakt, vägbeskrivning</w:t>
+      </w:r>
+      <w:r>
+        <w:t>, öppettider</w:t>
+      </w:r>
+      <w:r>
+        <w:t xml:space="preserve"> etc.</w:t>
+      </w:r>
+    </w:p>
+    <w:p/>
+    <w:p>
+      <w:pPr>
+        <w:ind w:left="360"/>
+      </w:pPr>
+      <w:r>
+        <w:t>___ Websida (för Anders admin)</w:t>
+      </w:r>
     </w:p>
     <w:p>
       <w:pPr>
@@ -134,6 +137,9 @@
         </w:rPr>
         <w:t>__ Websida (för Anders admin) Ändra meny lunch</w:t>
       </w:r>
+      <w:r>
+        <w:t xml:space="preserve"> (helfärdig)</w:t>
+      </w:r>
     </w:p>
     <w:p>
       <w:pPr>
@@ -242,6 +248,9 @@
           <w:highlight w:val="yellow"/>
         </w:rPr>
         <w:t>ta upp beställningar</w:t>
+      </w:r>
+      <w:r>
+        <w:t xml:space="preserve"> (halvfärdig)</w:t>
       </w:r>
     </w:p>
     <w:p>

</xml_diff>

<commit_message>
Uppdaterad prioriteringslista efter möte med Anders
</commit_message>
<xml_diff>
--- a/Övrigt/Dokument/Prioriteringslista Anders.docx
+++ b/Övrigt/Dokument/Prioriteringslista Anders.docx
@@ -59,8 +59,6 @@
       <w:r>
         <w:t xml:space="preserve"> (fixa scrollen)</w:t>
       </w:r>
-      <w:bookmarkStart w:id="0" w:name="_GoBack"/>
-      <w:bookmarkEnd w:id="0"/>
     </w:p>
     <w:p>
       <w:pPr>
@@ -212,6 +210,11 @@
         </w:rPr>
         <w:t>Enkel</w:t>
       </w:r>
+      <w:r>
+        <w:t xml:space="preserve"> Prototyp med layotförslag.</w:t>
+      </w:r>
+      <w:bookmarkStart w:id="0" w:name="_GoBack"/>
+      <w:bookmarkEnd w:id="0"/>
     </w:p>
     <w:p>
       <w:pPr>

</xml_diff>

<commit_message>
Ny prioriteringslista samt en start på köksappen
</commit_message>
<xml_diff>
--- a/Övrigt/Dokument/Prioriteringslista Anders.docx
+++ b/Övrigt/Dokument/Prioriteringslista Anders.docx
@@ -68,9 +68,15 @@
         <w:ind w:left="360"/>
       </w:pPr>
       <w:r>
+        <w:rPr>
+          <w:highlight w:val="green"/>
+        </w:rPr>
         <w:t>8</w:t>
       </w:r>
       <w:r>
+        <w:rPr>
+          <w:highlight w:val="green"/>
+        </w:rPr>
         <w:t>__ Meny på websida</w:t>
       </w:r>
     </w:p>
@@ -79,9 +85,15 @@
         <w:ind w:left="360"/>
       </w:pPr>
       <w:r>
+        <w:rPr>
+          <w:highlight w:val="cyan"/>
+        </w:rPr>
         <w:t>5</w:t>
       </w:r>
       <w:r>
+        <w:rPr>
+          <w:highlight w:val="cyan"/>
+        </w:rPr>
         <w:t>__ Info om kommande spelningar på websida</w:t>
       </w:r>
     </w:p>
@@ -101,15 +113,27 @@
         <w:ind w:left="360"/>
       </w:pPr>
       <w:r>
+        <w:rPr>
+          <w:highlight w:val="green"/>
+        </w:rPr>
         <w:t>1</w:t>
       </w:r>
       <w:r>
+        <w:rPr>
+          <w:highlight w:val="green"/>
+        </w:rPr>
         <w:t>__ Övrig info på websida, t.ex. kontakt, vägbeskrivning</w:t>
       </w:r>
       <w:r>
+        <w:rPr>
+          <w:highlight w:val="green"/>
+        </w:rPr>
         <w:t>, öppettider</w:t>
       </w:r>
       <w:r>
+        <w:rPr>
+          <w:highlight w:val="green"/>
+        </w:rPr>
         <w:t xml:space="preserve"> etc.</w:t>
       </w:r>
     </w:p>
@@ -128,39 +152,94 @@
       </w:pPr>
       <w:r>
         <w:rPr>
+          <w:highlight w:val="green"/>
+        </w:rPr>
+        <w:t>1</w:t>
+      </w:r>
+      <w:r>
+        <w:rPr>
+          <w:highlight w:val="green"/>
+        </w:rPr>
+        <w:t>__ Websida (för Anders admin) Ändra meny lunch</w:t>
+      </w:r>
+      <w:r>
+        <w:rPr>
+          <w:highlight w:val="green"/>
+        </w:rPr>
+        <w:t xml:space="preserve"> (helfärdig)</w:t>
+      </w:r>
+    </w:p>
+    <w:p>
+      <w:pPr>
+        <w:ind w:left="360"/>
+      </w:pPr>
+      <w:r>
+        <w:rPr>
           <w:highlight w:val="yellow"/>
         </w:rPr>
-        <w:t>1</w:t>
+        <w:t>8</w:t>
       </w:r>
       <w:r>
         <w:rPr>
           <w:highlight w:val="yellow"/>
         </w:rPr>
-        <w:t>__ Websida (för Anders admin) Ändra meny lunch</w:t>
-      </w:r>
-      <w:r>
-        <w:t xml:space="preserve"> (helfärdig)</w:t>
-      </w:r>
-    </w:p>
-    <w:p>
-      <w:pPr>
-        <w:ind w:left="360"/>
-      </w:pPr>
-      <w:r>
-        <w:t>8</w:t>
-      </w:r>
-      <w:r>
-        <w:t>__ Websida (för Anders admin) Ändra meny à la carte</w:t>
-      </w:r>
-    </w:p>
-    <w:p>
-      <w:pPr>
-        <w:ind w:left="360"/>
-      </w:pPr>
-      <w:r>
+        <w:t xml:space="preserve">__ Websida (för Anders admin) Ändra meny à la </w:t>
+      </w:r>
+      <w:proofErr w:type="gramStart"/>
+      <w:r>
+        <w:rPr>
+          <w:highlight w:val="yellow"/>
+        </w:rPr>
+        <w:t>carte</w:t>
+      </w:r>
+      <w:r>
+        <w:t xml:space="preserve"> </w:t>
+      </w:r>
+      <w:r>
+        <w:rPr>
+          <w:highlight w:val="cyan"/>
+        </w:rPr>
+        <w:t>!</w:t>
+      </w:r>
+      <w:proofErr w:type="gramEnd"/>
+      <w:r>
+        <w:rPr>
+          <w:highlight w:val="cyan"/>
+        </w:rPr>
+        <w:t xml:space="preserve"> </w:t>
+      </w:r>
+      <w:proofErr w:type="gramStart"/>
+      <w:r>
+        <w:rPr>
+          <w:highlight w:val="cyan"/>
+        </w:rPr>
+        <w:t xml:space="preserve">Worddokument </w:t>
+      </w:r>
+      <w:r>
+        <w:rPr>
+          <w:highlight w:val="cyan"/>
+        </w:rPr>
+        <w:t>!</w:t>
+      </w:r>
+      <w:proofErr w:type="gramEnd"/>
+      <w:r>
+        <w:t xml:space="preserve">   </w:t>
+      </w:r>
+    </w:p>
+    <w:p>
+      <w:pPr>
+        <w:ind w:left="360"/>
+      </w:pPr>
+      <w:r>
+        <w:rPr>
+          <w:highlight w:val="cyan"/>
+        </w:rPr>
         <w:t>5</w:t>
       </w:r>
       <w:r>
+        <w:rPr>
+          <w:highlight w:val="cyan"/>
+        </w:rPr>
         <w:t>__ Websida (för Anders admin) Ändra info om kommande spelningar</w:t>
       </w:r>
     </w:p>
@@ -197,23 +276,26 @@
       </w:pPr>
       <w:r>
         <w:rPr>
-          <w:highlight w:val="yellow"/>
+          <w:highlight w:val="green"/>
         </w:rPr>
         <w:t>2</w:t>
       </w:r>
       <w:r>
         <w:rPr>
-          <w:highlight w:val="yellow"/>
+          <w:highlight w:val="green"/>
         </w:rPr>
         <w:t>__Schema (app)</w:t>
       </w:r>
       <w:r>
         <w:rPr>
-          <w:highlight w:val="yellow"/>
+          <w:highlight w:val="green"/>
         </w:rPr>
         <w:t>Enkel</w:t>
       </w:r>
       <w:r>
+        <w:rPr>
+          <w:highlight w:val="green"/>
+        </w:rPr>
         <w:t xml:space="preserve"> Prototyp med layotförslag.</w:t>
       </w:r>
     </w:p>
@@ -222,69 +304,72 @@
         <w:ind w:left="360"/>
       </w:pPr>
       <w:r>
-        <w:t>5__</w:t>
-      </w:r>
-      <w:r>
-        <w:t xml:space="preserve"> </w:t>
-      </w:r>
-      <w:r>
-        <w:t>Schema (app)Avancerad</w:t>
-      </w:r>
-    </w:p>
-    <w:p>
-      <w:pPr>
-        <w:ind w:left="360"/>
-      </w:pPr>
-      <w:r>
-        <w:rPr>
-          <w:highlight w:val="yellow"/>
-        </w:rPr>
-        <w:t>3</w:t>
-      </w:r>
-      <w:r>
-        <w:rPr>
-          <w:highlight w:val="yellow"/>
-        </w:rPr>
-        <w:t xml:space="preserve">__App för att </w:t>
-      </w:r>
-      <w:r>
-        <w:rPr>
-          <w:highlight w:val="yellow"/>
-        </w:rPr>
-        <w:t>ta upp beställningar</w:t>
-      </w:r>
-      <w:r>
-        <w:t xml:space="preserve"> (halvfärdig)</w:t>
-      </w:r>
-    </w:p>
-    <w:p>
-      <w:pPr>
-        <w:ind w:left="360"/>
-      </w:pPr>
-      <w:r>
-        <w:t>4</w:t>
-      </w:r>
-      <w:r>
-        <w:t>__App för att visa info om beställningar i köket (kocken)</w:t>
-      </w:r>
-    </w:p>
-    <w:p>
-      <w:pPr>
-        <w:ind w:left="360"/>
-      </w:pPr>
-      <w:r>
-        <w:t>7</w:t>
-      </w:r>
-      <w:r>
-        <w:t>__Sammanställning för notan</w:t>
-      </w:r>
-    </w:p>
-    <w:p>
-      <w:pPr>
-        <w:ind w:left="360"/>
-      </w:pPr>
+        <w:rPr>
+          <w:highlight w:val="cyan"/>
+        </w:rPr>
+        <w:t>5__ Schema (app)Avancerad</w:t>
+      </w:r>
       <w:bookmarkStart w:id="0" w:name="_GoBack"/>
       <w:bookmarkEnd w:id="0"/>
+    </w:p>
+    <w:p>
+      <w:pPr>
+        <w:ind w:left="360"/>
+      </w:pPr>
+      <w:r>
+        <w:rPr>
+          <w:highlight w:val="yellow"/>
+        </w:rPr>
+        <w:t>3</w:t>
+      </w:r>
+      <w:r>
+        <w:rPr>
+          <w:highlight w:val="yellow"/>
+        </w:rPr>
+        <w:t xml:space="preserve">__App för att </w:t>
+      </w:r>
+      <w:r>
+        <w:rPr>
+          <w:highlight w:val="yellow"/>
+        </w:rPr>
+        <w:t>ta upp beställningar</w:t>
+      </w:r>
+      <w:r>
+        <w:t xml:space="preserve"> (halvfärdig)</w:t>
+      </w:r>
+    </w:p>
+    <w:p>
+      <w:pPr>
+        <w:ind w:left="360"/>
+      </w:pPr>
+      <w:r>
+        <w:rPr>
+          <w:highlight w:val="cyan"/>
+        </w:rPr>
+        <w:t>4</w:t>
+      </w:r>
+      <w:r>
+        <w:rPr>
+          <w:highlight w:val="cyan"/>
+        </w:rPr>
+        <w:t>__App för att visa info om beställningar i köket (kocken)</w:t>
+      </w:r>
+    </w:p>
+    <w:p>
+      <w:pPr>
+        <w:ind w:left="360"/>
+      </w:pPr>
+      <w:r>
+        <w:t>7</w:t>
+      </w:r>
+      <w:r>
+        <w:t>__Sammanställning för notan</w:t>
+      </w:r>
+    </w:p>
+    <w:p>
+      <w:pPr>
+        <w:ind w:left="360"/>
+      </w:pPr>
     </w:p>
     <w:p>
       <w:pPr>

</xml_diff>

<commit_message>
Uppdataerad prioriteringslista Anders, efter möte med Anders
</commit_message>
<xml_diff>
--- a/Övrigt/Dokument/Prioriteringslista Anders.docx
+++ b/Övrigt/Dokument/Prioriteringslista Anders.docx
@@ -84,233 +84,306 @@
       <w:pPr>
         <w:ind w:left="360"/>
       </w:pPr>
-      <w:r>
-        <w:rPr>
-          <w:highlight w:val="cyan"/>
-        </w:rPr>
-        <w:t>5</w:t>
-      </w:r>
-      <w:r>
-        <w:rPr>
-          <w:highlight w:val="cyan"/>
-        </w:rPr>
-        <w:t>__ Info om kommande spelningar på websida</w:t>
-      </w:r>
-    </w:p>
-    <w:p>
-      <w:pPr>
-        <w:ind w:left="360"/>
-      </w:pPr>
-      <w:r>
-        <w:t>6</w:t>
-      </w:r>
-      <w:r>
-        <w:t>__ Bildgalleri från tidigare spelningar, på websida</w:t>
-      </w:r>
-    </w:p>
-    <w:p>
-      <w:pPr>
-        <w:ind w:left="360"/>
-      </w:pPr>
-      <w:r>
-        <w:rPr>
-          <w:highlight w:val="green"/>
-        </w:rPr>
-        <w:t>1</w:t>
-      </w:r>
-      <w:r>
-        <w:rPr>
-          <w:highlight w:val="green"/>
-        </w:rPr>
-        <w:t>__ Övrig info på websida, t.ex. kontakt, vägbeskrivning</w:t>
-      </w:r>
-      <w:r>
-        <w:rPr>
-          <w:highlight w:val="green"/>
-        </w:rPr>
-        <w:t>, öppettider</w:t>
-      </w:r>
-      <w:r>
-        <w:rPr>
-          <w:highlight w:val="green"/>
-        </w:rPr>
-        <w:t xml:space="preserve"> etc.</w:t>
-      </w:r>
-    </w:p>
-    <w:p/>
-    <w:p>
-      <w:pPr>
-        <w:ind w:left="360"/>
-      </w:pPr>
-      <w:r>
-        <w:t>___ Websida (för Anders admin)</w:t>
-      </w:r>
-    </w:p>
-    <w:p>
-      <w:pPr>
-        <w:ind w:left="360"/>
-      </w:pPr>
-      <w:r>
-        <w:rPr>
-          <w:highlight w:val="green"/>
-        </w:rPr>
-        <w:t>1</w:t>
-      </w:r>
-      <w:r>
-        <w:rPr>
-          <w:highlight w:val="green"/>
-        </w:rPr>
-        <w:t>__ Websida (för Anders admin) Ändra meny lunch</w:t>
-      </w:r>
-      <w:r>
-        <w:rPr>
-          <w:highlight w:val="green"/>
-        </w:rPr>
-        <w:t xml:space="preserve"> (helfärdig)</w:t>
-      </w:r>
-    </w:p>
-    <w:p>
-      <w:pPr>
-        <w:ind w:left="360"/>
-      </w:pPr>
-      <w:r>
-        <w:rPr>
-          <w:highlight w:val="yellow"/>
-        </w:rPr>
-        <w:t>8</w:t>
-      </w:r>
-      <w:r>
-        <w:rPr>
-          <w:highlight w:val="yellow"/>
-        </w:rPr>
-        <w:t xml:space="preserve">__ Websida (för Anders admin) Ändra meny à la </w:t>
-      </w:r>
-      <w:proofErr w:type="gramStart"/>
-      <w:r>
-        <w:rPr>
-          <w:highlight w:val="yellow"/>
-        </w:rPr>
-        <w:t>carte</w:t>
-      </w:r>
-      <w:r>
-        <w:t xml:space="preserve"> </w:t>
-      </w:r>
-      <w:r>
-        <w:rPr>
-          <w:highlight w:val="cyan"/>
-        </w:rPr>
-        <w:t>!</w:t>
-      </w:r>
-      <w:proofErr w:type="gramEnd"/>
-      <w:r>
-        <w:rPr>
-          <w:highlight w:val="cyan"/>
-        </w:rPr>
-        <w:t xml:space="preserve"> </w:t>
-      </w:r>
-      <w:proofErr w:type="gramStart"/>
-      <w:r>
-        <w:rPr>
-          <w:highlight w:val="cyan"/>
-        </w:rPr>
-        <w:t xml:space="preserve">Worddokument </w:t>
-      </w:r>
-      <w:r>
-        <w:rPr>
-          <w:highlight w:val="cyan"/>
-        </w:rPr>
-        <w:t>!</w:t>
-      </w:r>
-      <w:proofErr w:type="gramEnd"/>
-      <w:r>
-        <w:t xml:space="preserve">   </w:t>
-      </w:r>
-    </w:p>
-    <w:p>
-      <w:pPr>
-        <w:ind w:left="360"/>
-      </w:pPr>
-      <w:r>
-        <w:rPr>
-          <w:highlight w:val="cyan"/>
-        </w:rPr>
-        <w:t>5</w:t>
-      </w:r>
-      <w:r>
-        <w:rPr>
-          <w:highlight w:val="cyan"/>
-        </w:rPr>
-        <w:t>__ Websida (för Anders admin) Ändra info om kommande spelningar</w:t>
-      </w:r>
-    </w:p>
-    <w:p>
-      <w:pPr>
-        <w:ind w:left="360"/>
-      </w:pPr>
-      <w:r>
-        <w:t>6</w:t>
-      </w:r>
-      <w:r>
-        <w:t>__ Websida (för Anders admin) Ändra i bildgalleri från tidigare spelningar</w:t>
-      </w:r>
-    </w:p>
-    <w:p>
-      <w:pPr>
-        <w:ind w:left="360"/>
-      </w:pPr>
-      <w:r>
-        <w:t>9</w:t>
-      </w:r>
-      <w:r>
-        <w:t>__ Websida (för Anders admin) Ändra övrig info</w:t>
-      </w:r>
-    </w:p>
-    <w:p>
-      <w:pPr>
-        <w:ind w:left="360"/>
-      </w:pPr>
-    </w:p>
-    <w:p>
-      <w:pPr>
-        <w:ind w:left="360"/>
-      </w:pPr>
-      <w:r>
-        <w:rPr>
-          <w:highlight w:val="green"/>
-        </w:rPr>
-        <w:t>2</w:t>
-      </w:r>
-      <w:r>
-        <w:rPr>
-          <w:highlight w:val="green"/>
-        </w:rPr>
-        <w:t>__Schema (app)</w:t>
-      </w:r>
-      <w:r>
-        <w:rPr>
-          <w:highlight w:val="green"/>
-        </w:rPr>
-        <w:t>Enkel</w:t>
-      </w:r>
-      <w:r>
-        <w:rPr>
-          <w:highlight w:val="green"/>
-        </w:rPr>
-        <w:t xml:space="preserve"> Prototyp med layotförslag.</w:t>
-      </w:r>
-    </w:p>
-    <w:p>
-      <w:pPr>
-        <w:ind w:left="360"/>
-      </w:pPr>
-      <w:r>
-        <w:rPr>
-          <w:highlight w:val="cyan"/>
-        </w:rPr>
-        <w:t>5__ Schema (app)Avancerad</w:t>
-      </w:r>
       <w:bookmarkStart w:id="0" w:name="_GoBack"/>
       <w:bookmarkEnd w:id="0"/>
+      <w:r>
+        <w:rPr>
+          <w:highlight w:val="yellow"/>
+        </w:rPr>
+        <w:t>5</w:t>
+      </w:r>
+      <w:r>
+        <w:rPr>
+          <w:highlight w:val="yellow"/>
+        </w:rPr>
+        <w:t>__ Info om kommande spelningar på websida</w:t>
+      </w:r>
+    </w:p>
+    <w:p>
+      <w:pPr>
+        <w:ind w:left="360"/>
+      </w:pPr>
+      <w:r>
+        <w:rPr>
+          <w:highlight w:val="yellow"/>
+        </w:rPr>
+        <w:t>6</w:t>
+      </w:r>
+      <w:r>
+        <w:rPr>
+          <w:highlight w:val="yellow"/>
+        </w:rPr>
+        <w:t>__ Bildgalleri från tidigare spelningar, på websida</w:t>
+      </w:r>
+      <w:r>
+        <w:t xml:space="preserve"> </w:t>
+      </w:r>
+      <w:r>
+        <w:rPr>
+          <w:highlight w:val="yellow"/>
+        </w:rPr>
+        <w:t xml:space="preserve">(om tid </w:t>
+      </w:r>
+      <w:proofErr w:type="gramStart"/>
+      <w:r>
+        <w:rPr>
+          <w:highlight w:val="yellow"/>
+        </w:rPr>
+        <w:t>finnes</w:t>
+      </w:r>
+      <w:proofErr w:type="gramEnd"/>
+      <w:r>
+        <w:rPr>
+          <w:highlight w:val="yellow"/>
+        </w:rPr>
+        <w:t>)</w:t>
+      </w:r>
+    </w:p>
+    <w:p>
+      <w:pPr>
+        <w:ind w:left="360"/>
+      </w:pPr>
+      <w:r>
+        <w:rPr>
+          <w:highlight w:val="green"/>
+        </w:rPr>
+        <w:t>1</w:t>
+      </w:r>
+      <w:r>
+        <w:rPr>
+          <w:highlight w:val="green"/>
+        </w:rPr>
+        <w:t>__ Övrig info på websida, t.ex. kontakt, vägbeskrivning</w:t>
+      </w:r>
+      <w:r>
+        <w:rPr>
+          <w:highlight w:val="green"/>
+        </w:rPr>
+        <w:t>, öppettider</w:t>
+      </w:r>
+      <w:r>
+        <w:rPr>
+          <w:highlight w:val="green"/>
+        </w:rPr>
+        <w:t xml:space="preserve"> etc.</w:t>
+      </w:r>
+    </w:p>
+    <w:p/>
+    <w:p>
+      <w:pPr>
+        <w:ind w:left="360"/>
+      </w:pPr>
+      <w:r>
+        <w:t>___ Websida (för Anders admin)</w:t>
+      </w:r>
+    </w:p>
+    <w:p>
+      <w:pPr>
+        <w:ind w:left="360"/>
+      </w:pPr>
+      <w:r>
+        <w:rPr>
+          <w:highlight w:val="green"/>
+        </w:rPr>
+        <w:t>1</w:t>
+      </w:r>
+      <w:r>
+        <w:rPr>
+          <w:highlight w:val="green"/>
+        </w:rPr>
+        <w:t>__ Websida (för Anders admin) Ändra meny lunch</w:t>
+      </w:r>
+      <w:r>
+        <w:rPr>
+          <w:highlight w:val="green"/>
+        </w:rPr>
+        <w:t xml:space="preserve"> (helfärdig)</w:t>
+      </w:r>
+    </w:p>
+    <w:p>
+      <w:pPr>
+        <w:ind w:left="360"/>
+      </w:pPr>
+      <w:r>
+        <w:rPr>
+          <w:highlight w:val="green"/>
+        </w:rPr>
+        <w:t>8</w:t>
+      </w:r>
+      <w:r>
+        <w:rPr>
+          <w:highlight w:val="green"/>
+        </w:rPr>
+        <w:t xml:space="preserve">__ Websida (för Anders admin) Ändra meny à la </w:t>
+      </w:r>
+      <w:proofErr w:type="gramStart"/>
+      <w:r>
+        <w:rPr>
+          <w:highlight w:val="green"/>
+        </w:rPr>
+        <w:t>carte</w:t>
+      </w:r>
+      <w:r>
+        <w:t xml:space="preserve"> </w:t>
+      </w:r>
+      <w:r>
+        <w:rPr>
+          <w:highlight w:val="red"/>
+        </w:rPr>
+        <w:t>!</w:t>
+      </w:r>
+      <w:proofErr w:type="gramEnd"/>
+      <w:r>
+        <w:rPr>
+          <w:highlight w:val="red"/>
+        </w:rPr>
+        <w:t xml:space="preserve"> </w:t>
+      </w:r>
+      <w:proofErr w:type="gramStart"/>
+      <w:r>
+        <w:rPr>
+          <w:highlight w:val="red"/>
+        </w:rPr>
+        <w:t xml:space="preserve">Worddokument </w:t>
+      </w:r>
+      <w:r>
+        <w:rPr>
+          <w:highlight w:val="yellow"/>
+        </w:rPr>
+        <w:t>!</w:t>
+      </w:r>
+      <w:proofErr w:type="gramEnd"/>
+      <w:r>
+        <w:t xml:space="preserve"> </w:t>
+      </w:r>
+      <w:r>
+        <w:rPr>
+          <w:highlight w:val="yellow"/>
+        </w:rPr>
+        <w:t>(om tid finnes)</w:t>
+      </w:r>
+      <w:r>
+        <w:t xml:space="preserve">  </w:t>
+      </w:r>
+    </w:p>
+    <w:p>
+      <w:pPr>
+        <w:ind w:left="360"/>
+      </w:pPr>
+      <w:r>
+        <w:rPr>
+          <w:highlight w:val="yellow"/>
+        </w:rPr>
+        <w:t>5</w:t>
+      </w:r>
+      <w:r>
+        <w:rPr>
+          <w:highlight w:val="yellow"/>
+        </w:rPr>
+        <w:t>__ Websida (för Anders admin) Ändra info om kommande spelningar</w:t>
+      </w:r>
+    </w:p>
+    <w:p>
+      <w:pPr>
+        <w:ind w:left="360"/>
+      </w:pPr>
+      <w:r>
+        <w:rPr>
+          <w:highlight w:val="yellow"/>
+        </w:rPr>
+        <w:t>6</w:t>
+      </w:r>
+      <w:r>
+        <w:rPr>
+          <w:highlight w:val="yellow"/>
+        </w:rPr>
+        <w:t>__ Websida (för Anders admin) Ändra i bildgalleri från tidigare spelningar</w:t>
+      </w:r>
+      <w:r>
+        <w:t xml:space="preserve"> </w:t>
+      </w:r>
+      <w:r>
+        <w:rPr>
+          <w:highlight w:val="yellow"/>
+        </w:rPr>
+        <w:t xml:space="preserve">(om tid </w:t>
+      </w:r>
+      <w:proofErr w:type="gramStart"/>
+      <w:r>
+        <w:rPr>
+          <w:highlight w:val="yellow"/>
+        </w:rPr>
+        <w:t>finnes</w:t>
+      </w:r>
+      <w:proofErr w:type="gramEnd"/>
+      <w:r>
+        <w:rPr>
+          <w:highlight w:val="yellow"/>
+        </w:rPr>
+        <w:t>)</w:t>
+      </w:r>
+    </w:p>
+    <w:p>
+      <w:pPr>
+        <w:ind w:left="360"/>
+      </w:pPr>
+      <w:r>
+        <w:rPr>
+          <w:highlight w:val="red"/>
+        </w:rPr>
+        <w:t>9</w:t>
+      </w:r>
+      <w:r>
+        <w:rPr>
+          <w:highlight w:val="red"/>
+        </w:rPr>
+        <w:t>__ Websida (för Anders admin) Ändra övrig info</w:t>
+      </w:r>
+    </w:p>
+    <w:p>
+      <w:pPr>
+        <w:ind w:left="360"/>
+      </w:pPr>
+    </w:p>
+    <w:p>
+      <w:pPr>
+        <w:ind w:left="360"/>
+      </w:pPr>
+      <w:r>
+        <w:rPr>
+          <w:highlight w:val="green"/>
+        </w:rPr>
+        <w:t>2</w:t>
+      </w:r>
+      <w:r>
+        <w:rPr>
+          <w:highlight w:val="green"/>
+        </w:rPr>
+        <w:t>__Schema (app)</w:t>
+      </w:r>
+      <w:r>
+        <w:rPr>
+          <w:highlight w:val="green"/>
+        </w:rPr>
+        <w:t>Enkel</w:t>
+      </w:r>
+      <w:r>
+        <w:rPr>
+          <w:highlight w:val="green"/>
+        </w:rPr>
+        <w:t xml:space="preserve"> Prototyp med layotförslag.</w:t>
+      </w:r>
+    </w:p>
+    <w:p>
+      <w:pPr>
+        <w:ind w:left="360"/>
+      </w:pPr>
+      <w:r>
+        <w:rPr>
+          <w:highlight w:val="green"/>
+        </w:rPr>
+        <w:t>5__ Schema (app)Avancerad</w:t>
+      </w:r>
     </w:p>
     <w:p>
       <w:pPr>
@@ -344,13 +417,13 @@
       </w:pPr>
       <w:r>
         <w:rPr>
-          <w:highlight w:val="cyan"/>
+          <w:highlight w:val="yellow"/>
         </w:rPr>
         <w:t>4</w:t>
       </w:r>
       <w:r>
         <w:rPr>
-          <w:highlight w:val="cyan"/>
+          <w:highlight w:val="yellow"/>
         </w:rPr>
         <w:t>__App för att visa info om beställningar i köket (kocken)</w:t>
       </w:r>
@@ -360,9 +433,15 @@
         <w:ind w:left="360"/>
       </w:pPr>
       <w:r>
+        <w:rPr>
+          <w:highlight w:val="red"/>
+        </w:rPr>
         <w:t>7</w:t>
       </w:r>
       <w:r>
+        <w:rPr>
+          <w:highlight w:val="red"/>
+        </w:rPr>
         <w:t>__Sammanställning för notan</w:t>
       </w:r>
     </w:p>

</xml_diff>